<commit_message>
Cálculo Automático Tabla Pagaré
</commit_message>
<xml_diff>
--- a/DOCUMENTOS OLEA ABOGADOS/Pagarés/PAGARE_PLACE.docx
+++ b/DOCUMENTOS OLEA ABOGADOS/Pagarés/PAGARE_PLACE.docx
@@ -16831,6 +16831,17 @@
       </w:tr>
     </w:tbl>
     <w:p/>
+    <w:p/>
+    <w:p>
+      <w:r>
+        <w:t>TABLA DE AMORTIZACIÓN</w:t>
+      </w:r>
+    </w:p>
+    <w:p>
+      <w:r>
+        <w:t>{{TABLA_AMORTIZACION}}</w:t>
+      </w:r>
+    </w:p>
     <w:sectPr>
       <w:pgSz w:w="12240" w:h="15840"/>
       <w:pgMar w:top="709" w:right="900" w:bottom="1417" w:left="1134" w:header="708" w:footer="708" w:gutter="0"/>

</xml_diff>